<commit_message>
yeni fotoğraf site örnekleri eklendi
</commit_message>
<xml_diff>
--- a/fotograforneksiteler.docx
+++ b/fotograforneksiteler.docx
@@ -239,10 +239,177 @@
       </w:r>
     </w:p>
     <w:p/>
+    <w:p/>
+    <w:p/>
+    <w:p>
+      <w:hyperlink r:id="rId13" w:history="1">
+        <w:r>
+          <w:rPr>
+            <w:rStyle w:val="Kpr"/>
+          </w:rPr>
+          <w:t>http://finallysexton.com/</w:t>
+        </w:r>
+      </w:hyperlink>
+      <w:r>
+        <w:t xml:space="preserve"> </w:t>
+      </w:r>
+    </w:p>
+    <w:p>
+      <w:proofErr w:type="gramStart"/>
+      <w:r>
+        <w:t>profil</w:t>
+      </w:r>
+      <w:proofErr w:type="gramEnd"/>
+      <w:r>
+        <w:t xml:space="preserve"> sayfası için güzel olabilir</w:t>
+      </w:r>
+    </w:p>
+    <w:p/>
+    <w:p>
+      <w:hyperlink r:id="rId14" w:history="1">
+        <w:r>
+          <w:rPr>
+            <w:rStyle w:val="Kpr"/>
+          </w:rPr>
+          <w:t>https://tismes.com/</w:t>
+        </w:r>
+      </w:hyperlink>
+    </w:p>
+    <w:p>
+      <w:proofErr w:type="gramStart"/>
+      <w:r>
+        <w:t>buna</w:t>
+      </w:r>
+      <w:proofErr w:type="gramEnd"/>
+      <w:r>
+        <w:t xml:space="preserve"> benzer yapabilirim</w:t>
+      </w:r>
+      <w:r>
+        <w:t xml:space="preserve"> – 2 numara</w:t>
+      </w:r>
+    </w:p>
+    <w:p/>
+    <w:p>
+      <w:hyperlink r:id="rId15" w:history="1">
+        <w:r>
+          <w:rPr>
+            <w:rStyle w:val="Kpr"/>
+          </w:rPr>
+          <w:t>https://earcouture.jp/</w:t>
+        </w:r>
+      </w:hyperlink>
+    </w:p>
+    <w:p>
+      <w:proofErr w:type="spellStart"/>
+      <w:r>
+        <w:t>stajer</w:t>
+      </w:r>
+      <w:proofErr w:type="spellEnd"/>
+      <w:r>
+        <w:t xml:space="preserve"> beğendi</w:t>
+      </w:r>
+    </w:p>
+    <w:p/>
+    <w:p>
+      <w:hyperlink r:id="rId16" w:history="1">
+        <w:r>
+          <w:rPr>
+            <w:rStyle w:val="Kpr"/>
+          </w:rPr>
+          <w:t>https://bridget.pictures/</w:t>
+        </w:r>
+      </w:hyperlink>
+    </w:p>
+    <w:p>
+      <w:proofErr w:type="gramStart"/>
+      <w:r>
+        <w:t>hem</w:t>
+      </w:r>
+      <w:proofErr w:type="gramEnd"/>
+      <w:r>
+        <w:t xml:space="preserve"> </w:t>
+      </w:r>
+      <w:proofErr w:type="spellStart"/>
+      <w:r>
+        <w:t>stajer</w:t>
+      </w:r>
+      <w:proofErr w:type="spellEnd"/>
+      <w:r>
+        <w:t xml:space="preserve"> hem de ben beğendi</w:t>
+      </w:r>
+    </w:p>
+    <w:p/>
+    <w:p>
+      <w:hyperlink r:id="rId17" w:history="1">
+        <w:r>
+          <w:rPr>
+            <w:rStyle w:val="Kpr"/>
+          </w:rPr>
+          <w:t>https://nabazabih.com/</w:t>
+        </w:r>
+      </w:hyperlink>
+    </w:p>
+    <w:p>
+      <w:proofErr w:type="gramStart"/>
+      <w:r>
+        <w:t>fikir</w:t>
+      </w:r>
+      <w:proofErr w:type="gramEnd"/>
+      <w:r>
+        <w:t xml:space="preserve"> açısından örnek</w:t>
+      </w:r>
+    </w:p>
+    <w:p/>
+    <w:p>
+      <w:hyperlink r:id="rId18" w:history="1">
+        <w:r>
+          <w:rPr>
+            <w:rStyle w:val="Kpr"/>
+          </w:rPr>
+          <w:t>https://www.awdagency.com/</w:t>
+        </w:r>
+      </w:hyperlink>
+    </w:p>
+    <w:p>
+      <w:proofErr w:type="gramStart"/>
+      <w:r>
+        <w:t>bu</w:t>
+      </w:r>
+      <w:proofErr w:type="gramEnd"/>
+      <w:r>
+        <w:t xml:space="preserve"> da güzel</w:t>
+      </w:r>
+      <w:r>
+        <w:t xml:space="preserve"> --- 1 numara</w:t>
+      </w:r>
+    </w:p>
+    <w:p/>
+    <w:p>
+      <w:hyperlink r:id="rId19" w:history="1">
+        <w:r>
+          <w:rPr>
+            <w:rStyle w:val="Kpr"/>
+          </w:rPr>
+          <w:t>https://andyhardy.co/</w:t>
+        </w:r>
+      </w:hyperlink>
+    </w:p>
+    <w:p>
+      <w:proofErr w:type="gramStart"/>
+      <w:r>
+        <w:t>mutlaka</w:t>
+      </w:r>
+      <w:proofErr w:type="gramEnd"/>
+      <w:r>
+        <w:t xml:space="preserve"> incele</w:t>
+      </w:r>
+    </w:p>
     <w:p>
       <w:bookmarkStart w:id="0" w:name="_GoBack"/>
       <w:bookmarkEnd w:id="0"/>
     </w:p>
+    <w:p/>
+    <w:p/>
     <w:sectPr>
       <w:pgSz w:w="11906" w:h="16838"/>
       <w:pgMar w:top="1417" w:right="1417" w:bottom="1417" w:left="1417" w:header="708" w:footer="708" w:gutter="0"/>

</xml_diff>

<commit_message>
yeni örnek siteler eklendi
</commit_message>
<xml_diff>
--- a/fotograforneksiteler.docx
+++ b/fotograforneksiteler.docx
@@ -381,6 +381,158 @@
           <w:t>https://www.gsoft.com/en/</w:t>
         </w:r>
       </w:hyperlink>
+    </w:p>
+    <w:p/>
+    <w:p>
+      <w:hyperlink r:id="rId24" w:history="1">
+        <w:r>
+          <w:rPr>
+            <w:rStyle w:val="Kpr"/>
+          </w:rPr>
+          <w:t>https://gallery.swell.ripple.com/</w:t>
+        </w:r>
+      </w:hyperlink>
+    </w:p>
+    <w:p>
+      <w:r>
+        <w:t xml:space="preserve">ana bir giriş sayfası sonra </w:t>
+      </w:r>
+      <w:proofErr w:type="spellStart"/>
+      <w:r>
+        <w:t>enter</w:t>
+      </w:r>
+      <w:proofErr w:type="spellEnd"/>
+      <w:r>
+        <w:t xml:space="preserve"> ile sonraki sayfaya geçiyor, giriş ve devamı böyle yapılabilir</w:t>
+      </w:r>
+      <w:proofErr w:type="gramStart"/>
+      <w:r>
+        <w:t>..</w:t>
+      </w:r>
+      <w:proofErr w:type="gramEnd"/>
+    </w:p>
+    <w:p/>
+    <w:p/>
+    <w:p>
+      <w:hyperlink r:id="rId25" w:history="1">
+        <w:r>
+          <w:rPr>
+            <w:rStyle w:val="Kpr"/>
+          </w:rPr>
+          <w:t>https://henriheymans.com/</w:t>
+        </w:r>
+      </w:hyperlink>
+    </w:p>
+    <w:p>
+      <w:proofErr w:type="gramStart"/>
+      <w:r>
+        <w:t>devam</w:t>
+      </w:r>
+      <w:proofErr w:type="gramEnd"/>
+      <w:r>
+        <w:t xml:space="preserve"> sayfası böyle olabilir</w:t>
+      </w:r>
+      <w:r>
+        <w:t>, mutlaka tekrar incele</w:t>
+      </w:r>
+    </w:p>
+    <w:p/>
+    <w:p>
+      <w:hyperlink r:id="rId26" w:history="1">
+        <w:r>
+          <w:rPr>
+            <w:rStyle w:val="Kpr"/>
+          </w:rPr>
+          <w:t>https://www.blueyard.com/</w:t>
+        </w:r>
+      </w:hyperlink>
+    </w:p>
+    <w:p>
+      <w:r>
+        <w:t xml:space="preserve">açılıştaki </w:t>
+      </w:r>
+      <w:proofErr w:type="gramStart"/>
+      <w:r>
+        <w:t>efekt</w:t>
+      </w:r>
+      <w:proofErr w:type="gramEnd"/>
+      <w:r>
+        <w:t xml:space="preserve"> çok güzel</w:t>
+      </w:r>
+    </w:p>
+    <w:p/>
+    <w:p/>
+    <w:p>
+      <w:hyperlink r:id="rId27" w:history="1">
+        <w:r>
+          <w:rPr>
+            <w:rStyle w:val="Kpr"/>
+          </w:rPr>
+          <w:t>https://elespacio.net/</w:t>
+        </w:r>
+      </w:hyperlink>
+    </w:p>
+    <w:p>
+      <w:r>
+        <w:t>31.12.2021 site of day</w:t>
+      </w:r>
+    </w:p>
+    <w:p>
+      <w:proofErr w:type="spellStart"/>
+      <w:r>
+        <w:t>burda</w:t>
+      </w:r>
+      <w:proofErr w:type="spellEnd"/>
+      <w:r>
+        <w:t xml:space="preserve"> kaldım</w:t>
+      </w:r>
+    </w:p>
+    <w:p>
+      <w:r>
+        <w:t xml:space="preserve">11 </w:t>
+      </w:r>
+      <w:proofErr w:type="gramStart"/>
+      <w:r>
+        <w:t>ocak</w:t>
+      </w:r>
+      <w:proofErr w:type="gramEnd"/>
+      <w:r>
+        <w:t xml:space="preserve"> 2021 12 tane</w:t>
+      </w:r>
+    </w:p>
+    <w:p/>
+    <w:p>
+      <w:pPr>
+        <w:rPr>
+          <w:u w:val="single"/>
+        </w:rPr>
+      </w:pPr>
+      <w:r>
+        <w:rPr>
+          <w:u w:val="single"/>
+        </w:rPr>
+        <w:t>GSAP</w:t>
+      </w:r>
+    </w:p>
+    <w:p>
+      <w:hyperlink r:id="rId28" w:history="1">
+        <w:r>
+          <w:rPr>
+            <w:rStyle w:val="Kpr"/>
+          </w:rPr>
+          <w:t>https://benjaminrighetti.com/</w:t>
+        </w:r>
+      </w:hyperlink>
+    </w:p>
+    <w:p>
+      <w:proofErr w:type="gramStart"/>
+      <w:r>
+        <w:t>ben</w:t>
+      </w:r>
+      <w:proofErr w:type="gramEnd"/>
+      <w:r>
+        <w:t xml:space="preserve"> de bundan istiyorum</w:t>
+      </w:r>
     </w:p>
     <w:p>
       <w:bookmarkStart w:id="0" w:name="_GoBack"/>

</xml_diff>